<commit_message>
Modified analysis of project
</commit_message>
<xml_diff>
--- a/CapstoneProject/CapstoneProject_Proposal.docx
+++ b/CapstoneProject/CapstoneProject_Proposal.docx
@@ -27,10 +27,19 @@
       <w:r>
         <w:t>Analyze</w:t>
       </w:r>
+      <w:r>
+        <w:t xml:space="preserve"> the most popular </w:t>
+      </w:r>
+      <w:r>
+        <w:t>hours</w:t>
+      </w:r>
       <w:bookmarkStart w:id="0" w:name="_GoBack"/>
       <w:bookmarkEnd w:id="0"/>
       <w:r>
-        <w:t xml:space="preserve"> the most popular time for Yellow Taxi trip.</w:t>
+        <w:t xml:space="preserve"> and off-peak hours</w:t>
+      </w:r>
+      <w:r>
+        <w:t xml:space="preserve"> for Yellow Taxi trip.</w:t>
       </w:r>
     </w:p>
     <w:p>

</xml_diff>